<commit_message>
Minor Changes in Lab
</commit_message>
<xml_diff>
--- a/Labs/Web Application/Week 5 Labs - Bootstrap/Second Part (Advanced - Cloning)/Lab 1/Lab 1.docx
+++ b/Labs/Web Application/Week 5 Labs - Bootstrap/Second Part (Advanced - Cloning)/Lab 1/Lab 1.docx
@@ -255,6 +255,96 @@
       </w:pPr>
       <w:r>
         <w:rPr/>
+      </w:r>
+    </w:p>
+    <w:p>
+      <w:pPr>
+        <w:pStyle w:val="Normal"/>
+        <w:jc w:val="center"/>
+        <w:rPr/>
+      </w:pPr>
+      <w:r>
+        <w:rPr/>
+      </w:r>
+    </w:p>
+    <w:p>
+      <w:pPr>
+        <w:pStyle w:val="Normal"/>
+        <w:jc w:val="center"/>
+        <w:rPr/>
+      </w:pPr>
+      <w:r>
+        <w:rPr/>
+      </w:r>
+    </w:p>
+    <w:p>
+      <w:pPr>
+        <w:pStyle w:val="Normal"/>
+        <w:jc w:val="center"/>
+        <w:rPr/>
+      </w:pPr>
+      <w:r>
+        <w:rPr/>
+      </w:r>
+    </w:p>
+    <w:p>
+      <w:pPr>
+        <w:pStyle w:val="Normal"/>
+        <w:jc w:val="center"/>
+        <w:rPr/>
+      </w:pPr>
+      <w:r>
+        <w:rPr/>
+      </w:r>
+    </w:p>
+    <w:p>
+      <w:pPr>
+        <w:pStyle w:val="Normal"/>
+        <w:jc w:val="center"/>
+        <w:rPr/>
+      </w:pPr>
+      <w:r>
+        <w:rPr/>
+      </w:r>
+    </w:p>
+    <w:p>
+      <w:pPr>
+        <w:pStyle w:val="Normal"/>
+        <w:jc w:val="center"/>
+        <w:rPr/>
+      </w:pPr>
+      <w:r>
+        <w:rPr/>
+      </w:r>
+    </w:p>
+    <w:p>
+      <w:pPr>
+        <w:pStyle w:val="Normal"/>
+        <w:jc w:val="center"/>
+        <w:rPr/>
+      </w:pPr>
+      <w:r>
+        <w:rPr/>
+      </w:r>
+    </w:p>
+    <w:p>
+      <w:pPr>
+        <w:pStyle w:val="Normal"/>
+        <w:jc w:val="center"/>
+        <w:rPr/>
+      </w:pPr>
+      <w:r>
+        <w:rPr/>
+      </w:r>
+    </w:p>
+    <w:p>
+      <w:pPr>
+        <w:pStyle w:val="Normal"/>
+        <w:jc w:val="center"/>
+        <w:rPr/>
+      </w:pPr>
+      <w:r>
+        <w:rPr/>
         <w:t>Task 3)</w:t>
       </w:r>
     </w:p>
@@ -319,46 +409,11 @@
     <w:p>
       <w:pPr>
         <w:pStyle w:val="Normal"/>
-        <w:jc w:val="center"/>
-        <w:rPr/>
-      </w:pPr>
-      <w:r>
-        <w:rPr/>
-      </w:r>
-    </w:p>
-    <w:p>
-      <w:pPr>
-        <w:pStyle w:val="Normal"/>
-        <w:jc w:val="center"/>
-        <w:rPr/>
-      </w:pPr>
-      <w:r>
-        <w:rPr/>
-      </w:r>
-    </w:p>
-    <w:p>
-      <w:pPr>
-        <w:pStyle w:val="Normal"/>
-        <w:jc w:val="center"/>
-        <w:rPr/>
-      </w:pPr>
-      <w:r>
-        <w:rPr/>
-      </w:r>
-    </w:p>
-    <w:p>
-      <w:pPr>
-        <w:pStyle w:val="Normal"/>
-        <w:jc w:val="center"/>
-        <w:rPr/>
-      </w:pPr>
-      <w:r>
-        <w:rPr/>
-      </w:r>
-    </w:p>
-    <w:p>
-      <w:pPr>
-        <w:pStyle w:val="Normal"/>
+        <w:widowControl/>
+        <w:suppressAutoHyphens w:val="true"/>
+        <w:bidi w:val="0"/>
+        <w:spacing w:lineRule="auto" w:line="276" w:before="0" w:after="200"/>
+        <w:jc w:val="left"/>
         <w:rPr/>
       </w:pPr>
       <w:r>
@@ -546,7 +601,7 @@
     </w:pPr>
     <w:rPr>
       <w:rFonts w:ascii="Calibri" w:hAnsi="Calibri" w:eastAsia="Droid Sans" w:cs="Calibri"/>
-      <w:color w:val="auto"/>
+      <w:color w:val="00000A"/>
       <w:sz w:val="22"/>
       <w:szCs w:val="22"/>
       <w:lang w:val="en-US" w:eastAsia="en-US" w:bidi="ar-SA"/>

</xml_diff>